<commit_message>
el desarrollo de la memoria
</commit_message>
<xml_diff>
--- a/Memoria Proyecto Final.docx
+++ b/Memoria Proyecto Final.docx
@@ -728,9 +728,105 @@
         <w:t>Objetivos</w:t>
       </w:r>
     </w:p>
-    <w:p/>
-    <w:p/>
-    <w:p/>
+    <w:p>
+      <w:pPr>
+        <w:ind w:left="284"/>
+        <w:rPr>
+          <w:rFonts w:asciiTheme="majorHAnsi" w:hAnsiTheme="majorHAnsi" w:cstheme="majorHAnsi"/>
+          <w:sz w:val="24"/>
+          <w:szCs w:val="24"/>
+        </w:rPr>
+      </w:pPr>
+      <w:r>
+        <w:rPr>
+          <w:rFonts w:asciiTheme="majorHAnsi" w:hAnsiTheme="majorHAnsi" w:cstheme="majorHAnsi"/>
+          <w:sz w:val="24"/>
+          <w:szCs w:val="24"/>
+        </w:rPr>
+        <w:t>El objetivo principal de esta practica era desarrollar un programa en Arduino, el cual gestione dos sensores de movimiento y que actúen como alarma</w:t>
+      </w:r>
+      <w:r>
+        <w:rPr>
+          <w:rFonts w:asciiTheme="majorHAnsi" w:hAnsiTheme="majorHAnsi" w:cstheme="majorHAnsi"/>
+          <w:sz w:val="24"/>
+          <w:szCs w:val="24"/>
+        </w:rPr>
+        <w:t xml:space="preserve">, </w:t>
+      </w:r>
+      <w:proofErr w:type="spellStart"/>
+      <w:r>
+        <w:rPr>
+          <w:rFonts w:asciiTheme="majorHAnsi" w:hAnsiTheme="majorHAnsi" w:cstheme="majorHAnsi"/>
+          <w:sz w:val="24"/>
+          <w:szCs w:val="24"/>
+        </w:rPr>
+        <w:t>demás</w:t>
+      </w:r>
+      <w:proofErr w:type="spellEnd"/>
+      <w:r>
+        <w:rPr>
+          <w:rFonts w:asciiTheme="majorHAnsi" w:hAnsiTheme="majorHAnsi" w:cstheme="majorHAnsi"/>
+          <w:sz w:val="24"/>
+          <w:szCs w:val="24"/>
+        </w:rPr>
+        <w:t xml:space="preserve"> de un </w:t>
+      </w:r>
+      <w:proofErr w:type="spellStart"/>
+      <w:r>
+        <w:rPr>
+          <w:rFonts w:asciiTheme="majorHAnsi" w:hAnsiTheme="majorHAnsi" w:cstheme="majorHAnsi"/>
+          <w:sz w:val="24"/>
+          <w:szCs w:val="24"/>
+        </w:rPr>
+        <w:t>un</w:t>
+      </w:r>
+      <w:proofErr w:type="spellEnd"/>
+      <w:r>
+        <w:rPr>
+          <w:rFonts w:asciiTheme="majorHAnsi" w:hAnsiTheme="majorHAnsi" w:cstheme="majorHAnsi"/>
+          <w:sz w:val="24"/>
+          <w:szCs w:val="24"/>
+        </w:rPr>
+        <w:t xml:space="preserve"> menú gestionado por medio de un LCD, este menú nos proporcionara información sobre el funcionamiento en tiempo real de los sensores. </w:t>
+      </w:r>
+    </w:p>
+    <w:p>
+      <w:pPr>
+        <w:ind w:left="284"/>
+        <w:rPr>
+          <w:rFonts w:asciiTheme="majorHAnsi" w:hAnsiTheme="majorHAnsi" w:cstheme="majorHAnsi"/>
+          <w:sz w:val="24"/>
+          <w:szCs w:val="24"/>
+        </w:rPr>
+      </w:pPr>
+      <w:r>
+        <w:rPr>
+          <w:rFonts w:asciiTheme="majorHAnsi" w:hAnsiTheme="majorHAnsi" w:cstheme="majorHAnsi"/>
+          <w:sz w:val="24"/>
+          <w:szCs w:val="24"/>
+        </w:rPr>
+        <w:t xml:space="preserve">Este objetivo forma parte de la primera opción de proyectos para este trabajo “Ampliación de la funcionalidad de sistemas anteriores”.  </w:t>
+      </w:r>
+    </w:p>
+    <w:p>
+      <w:pPr>
+        <w:ind w:left="142"/>
+        <w:rPr>
+          <w:rFonts w:asciiTheme="majorHAnsi" w:hAnsiTheme="majorHAnsi" w:cstheme="majorHAnsi"/>
+          <w:sz w:val="24"/>
+          <w:szCs w:val="24"/>
+        </w:rPr>
+      </w:pPr>
+    </w:p>
+    <w:p>
+      <w:pPr>
+        <w:rPr>
+          <w:rFonts w:asciiTheme="majorHAnsi" w:hAnsiTheme="majorHAnsi" w:cstheme="majorHAnsi"/>
+          <w:sz w:val="24"/>
+          <w:szCs w:val="24"/>
+        </w:rPr>
+      </w:pPr>
+    </w:p>
     <w:p/>
     <w:p>
       <w:pPr>
@@ -827,7 +923,68 @@
         <w:t>Desarrollo</w:t>
       </w:r>
     </w:p>
-    <w:p/>
+    <w:p>
+      <w:pPr>
+        <w:ind w:left="284"/>
+        <w:rPr>
+          <w:rFonts w:asciiTheme="majorHAnsi" w:hAnsiTheme="majorHAnsi" w:cstheme="majorHAnsi"/>
+          <w:sz w:val="24"/>
+          <w:szCs w:val="24"/>
+        </w:rPr>
+      </w:pPr>
+      <w:r>
+        <w:rPr>
+          <w:rFonts w:asciiTheme="majorHAnsi" w:hAnsiTheme="majorHAnsi" w:cstheme="majorHAnsi"/>
+          <w:sz w:val="24"/>
+          <w:szCs w:val="24"/>
+        </w:rPr>
+        <w:t xml:space="preserve">Para el </w:t>
+      </w:r>
+      <w:r>
+        <w:rPr>
+          <w:rFonts w:asciiTheme="majorHAnsi" w:hAnsiTheme="majorHAnsi" w:cstheme="majorHAnsi"/>
+          <w:sz w:val="24"/>
+          <w:szCs w:val="24"/>
+        </w:rPr>
+        <w:t>desarrollo de la practica hemos hecho uso un editor de código “</w:t>
+      </w:r>
+      <w:proofErr w:type="spellStart"/>
+      <w:r>
+        <w:rPr>
+          <w:rFonts w:asciiTheme="majorHAnsi" w:hAnsiTheme="majorHAnsi" w:cstheme="majorHAnsi"/>
+          <w:sz w:val="24"/>
+          <w:szCs w:val="24"/>
+        </w:rPr>
+        <w:t>ArduinoIDE</w:t>
+      </w:r>
+      <w:proofErr w:type="spellEnd"/>
+      <w:r>
+        <w:rPr>
+          <w:rFonts w:asciiTheme="majorHAnsi" w:hAnsiTheme="majorHAnsi" w:cstheme="majorHAnsi"/>
+          <w:sz w:val="24"/>
+          <w:szCs w:val="24"/>
+        </w:rPr>
+        <w:t>” y un simulador, en este caso “</w:t>
+      </w:r>
+      <w:proofErr w:type="spellStart"/>
+      <w:r>
+        <w:rPr>
+          <w:rFonts w:asciiTheme="majorHAnsi" w:hAnsiTheme="majorHAnsi" w:cstheme="majorHAnsi"/>
+          <w:sz w:val="24"/>
+          <w:szCs w:val="24"/>
+        </w:rPr>
+        <w:t>Tinckercad</w:t>
+      </w:r>
+      <w:proofErr w:type="spellEnd"/>
+      <w:r>
+        <w:rPr>
+          <w:rFonts w:asciiTheme="majorHAnsi" w:hAnsiTheme="majorHAnsi" w:cstheme="majorHAnsi"/>
+          <w:sz w:val="24"/>
+          <w:szCs w:val="24"/>
+        </w:rPr>
+        <w:t xml:space="preserve">”. </w:t>
+      </w:r>
+    </w:p>
     <w:p>
       <w:pPr>
         <w:pStyle w:val="Prrafodelista"/>
@@ -855,6 +1012,642 @@
     <w:p>
       <w:pPr>
         <w:spacing w:line="240" w:lineRule="auto"/>
+        <w:ind w:left="284"/>
+        <w:jc w:val="both"/>
+        <w:rPr>
+          <w:rFonts w:asciiTheme="majorHAnsi" w:hAnsiTheme="majorHAnsi" w:cstheme="majorHAnsi"/>
+          <w:sz w:val="24"/>
+          <w:szCs w:val="24"/>
+        </w:rPr>
+      </w:pPr>
+      <w:r>
+        <w:rPr>
+          <w:rFonts w:asciiTheme="majorHAnsi" w:hAnsiTheme="majorHAnsi" w:cstheme="majorHAnsi"/>
+          <w:sz w:val="24"/>
+          <w:szCs w:val="24"/>
+        </w:rPr>
+        <w:t xml:space="preserve">Como hemos comentado para el montaje </w:t>
+      </w:r>
+      <w:r>
+        <w:rPr>
+          <w:rFonts w:asciiTheme="majorHAnsi" w:hAnsiTheme="majorHAnsi" w:cstheme="majorHAnsi"/>
+          <w:sz w:val="24"/>
+          <w:szCs w:val="24"/>
+        </w:rPr>
+        <w:t xml:space="preserve">del circuito hemos hecho uso del simulador </w:t>
+      </w:r>
+      <w:proofErr w:type="spellStart"/>
+      <w:r>
+        <w:rPr>
+          <w:rFonts w:asciiTheme="majorHAnsi" w:hAnsiTheme="majorHAnsi" w:cstheme="majorHAnsi"/>
+          <w:sz w:val="24"/>
+          <w:szCs w:val="24"/>
+        </w:rPr>
+        <w:t>Tinckercad</w:t>
+      </w:r>
+      <w:proofErr w:type="spellEnd"/>
+      <w:r>
+        <w:rPr>
+          <w:rFonts w:asciiTheme="majorHAnsi" w:hAnsiTheme="majorHAnsi" w:cstheme="majorHAnsi"/>
+          <w:sz w:val="24"/>
+          <w:szCs w:val="24"/>
+        </w:rPr>
+        <w:t xml:space="preserve">, con el que hemos hecho tanto el esquema de montaje completo, y posteriormente hemos probado su funcionamiento, (hemos usado </w:t>
+      </w:r>
+      <w:proofErr w:type="spellStart"/>
+      <w:r>
+        <w:rPr>
+          <w:rFonts w:asciiTheme="majorHAnsi" w:hAnsiTheme="majorHAnsi" w:cstheme="majorHAnsi"/>
+          <w:sz w:val="24"/>
+          <w:szCs w:val="24"/>
+        </w:rPr>
+        <w:t>tinckercad</w:t>
+      </w:r>
+      <w:proofErr w:type="spellEnd"/>
+      <w:r>
+        <w:rPr>
+          <w:rFonts w:asciiTheme="majorHAnsi" w:hAnsiTheme="majorHAnsi" w:cstheme="majorHAnsi"/>
+          <w:sz w:val="24"/>
+          <w:szCs w:val="24"/>
+        </w:rPr>
+        <w:t xml:space="preserve"> en ved de otro simulador como </w:t>
+      </w:r>
+      <w:proofErr w:type="spellStart"/>
+      <w:r>
+        <w:rPr>
+          <w:rFonts w:asciiTheme="majorHAnsi" w:hAnsiTheme="majorHAnsi" w:cstheme="majorHAnsi"/>
+          <w:sz w:val="24"/>
+          <w:szCs w:val="24"/>
+        </w:rPr>
+        <w:t>simulIDE</w:t>
+      </w:r>
+      <w:proofErr w:type="spellEnd"/>
+      <w:r>
+        <w:rPr>
+          <w:rFonts w:asciiTheme="majorHAnsi" w:hAnsiTheme="majorHAnsi" w:cstheme="majorHAnsi"/>
+          <w:sz w:val="24"/>
+          <w:szCs w:val="24"/>
+        </w:rPr>
+        <w:t xml:space="preserve"> con preferencias a la hora de montar y ejecutar la </w:t>
+      </w:r>
+      <w:proofErr w:type="spellStart"/>
+      <w:r>
+        <w:rPr>
+          <w:rFonts w:asciiTheme="majorHAnsi" w:hAnsiTheme="majorHAnsi" w:cstheme="majorHAnsi"/>
+          <w:sz w:val="24"/>
+          <w:szCs w:val="24"/>
+        </w:rPr>
+        <w:t>simulacion</w:t>
+      </w:r>
+      <w:proofErr w:type="spellEnd"/>
+      <w:r>
+        <w:rPr>
+          <w:rFonts w:asciiTheme="majorHAnsi" w:hAnsiTheme="majorHAnsi" w:cstheme="majorHAnsi"/>
+          <w:sz w:val="24"/>
+          <w:szCs w:val="24"/>
+        </w:rPr>
+        <w:t xml:space="preserve">, por lo que nos hemos adaptado a los materiales que este simulador nos ofrece). Hemos tratado he realizar un montaje claro, que fuese fácilmente replicable </w:t>
+      </w:r>
+      <w:r>
+        <w:rPr>
+          <w:rFonts w:asciiTheme="majorHAnsi" w:hAnsiTheme="majorHAnsi" w:cstheme="majorHAnsi"/>
+          <w:sz w:val="24"/>
+          <w:szCs w:val="24"/>
+        </w:rPr>
+        <w:lastRenderedPageBreak/>
+        <w:t xml:space="preserve">en físico, y empleable en el caso de querer un sistema de alarmas de movimiento para uso personal. </w:t>
+      </w:r>
+    </w:p>
+    <w:p>
+      <w:pPr>
+        <w:spacing w:line="240" w:lineRule="auto"/>
+        <w:ind w:left="284"/>
+        <w:jc w:val="both"/>
+        <w:rPr>
+          <w:rFonts w:asciiTheme="majorHAnsi" w:hAnsiTheme="majorHAnsi" w:cstheme="majorHAnsi"/>
+          <w:sz w:val="24"/>
+          <w:szCs w:val="24"/>
+        </w:rPr>
+      </w:pPr>
+    </w:p>
+    <w:p>
+      <w:pPr>
+        <w:spacing w:line="240" w:lineRule="auto"/>
+        <w:ind w:left="284"/>
+        <w:jc w:val="both"/>
+        <w:rPr>
+          <w:rFonts w:asciiTheme="majorHAnsi" w:hAnsiTheme="majorHAnsi" w:cstheme="majorHAnsi"/>
+          <w:sz w:val="24"/>
+          <w:szCs w:val="24"/>
+        </w:rPr>
+      </w:pPr>
+      <w:r>
+        <w:rPr>
+          <w:rFonts w:asciiTheme="majorHAnsi" w:hAnsiTheme="majorHAnsi" w:cstheme="majorHAnsi"/>
+          <w:sz w:val="24"/>
+          <w:szCs w:val="24"/>
+        </w:rPr>
+        <w:t>Hemos utilizado los siguientes materiales:</w:t>
+      </w:r>
+    </w:p>
+    <w:p>
+      <w:pPr>
+        <w:spacing w:line="240" w:lineRule="auto"/>
+        <w:ind w:left="284"/>
+        <w:jc w:val="both"/>
+        <w:rPr>
+          <w:rFonts w:asciiTheme="majorHAnsi" w:hAnsiTheme="majorHAnsi" w:cstheme="majorHAnsi"/>
+          <w:sz w:val="24"/>
+          <w:szCs w:val="24"/>
+        </w:rPr>
+      </w:pPr>
+      <w:r>
+        <w:rPr>
+          <w:rFonts w:asciiTheme="majorHAnsi" w:hAnsiTheme="majorHAnsi" w:cstheme="majorHAnsi"/>
+          <w:sz w:val="24"/>
+          <w:szCs w:val="24"/>
+        </w:rPr>
+        <w:t>-Placa Arduino uno R3</w:t>
+      </w:r>
+    </w:p>
+    <w:p>
+      <w:pPr>
+        <w:spacing w:line="240" w:lineRule="auto"/>
+        <w:ind w:left="284"/>
+        <w:jc w:val="both"/>
+        <w:rPr>
+          <w:rFonts w:asciiTheme="majorHAnsi" w:hAnsiTheme="majorHAnsi" w:cstheme="majorHAnsi"/>
+          <w:sz w:val="24"/>
+          <w:szCs w:val="24"/>
+          <w:lang w:val="en-GB"/>
+        </w:rPr>
+      </w:pPr>
+      <w:r>
+        <w:rPr>
+          <w:rFonts w:asciiTheme="majorHAnsi" w:hAnsiTheme="majorHAnsi" w:cstheme="majorHAnsi"/>
+          <w:sz w:val="24"/>
+          <w:szCs w:val="24"/>
+          <w:lang w:val="en-GB"/>
+        </w:rPr>
+        <w:t>-Protoboard</w:t>
+      </w:r>
+    </w:p>
+    <w:p>
+      <w:pPr>
+        <w:spacing w:line="240" w:lineRule="auto"/>
+        <w:ind w:left="284"/>
+        <w:jc w:val="both"/>
+        <w:rPr>
+          <w:rFonts w:asciiTheme="majorHAnsi" w:hAnsiTheme="majorHAnsi" w:cstheme="majorHAnsi"/>
+          <w:sz w:val="24"/>
+          <w:szCs w:val="24"/>
+          <w:lang w:val="en-GB"/>
+        </w:rPr>
+      </w:pPr>
+      <w:r>
+        <w:rPr>
+          <w:rFonts w:asciiTheme="majorHAnsi" w:hAnsiTheme="majorHAnsi" w:cstheme="majorHAnsi"/>
+          <w:sz w:val="24"/>
+          <w:szCs w:val="24"/>
+          <w:lang w:val="en-GB"/>
+        </w:rPr>
+        <w:t>-Sensor PIR (2)</w:t>
+      </w:r>
+    </w:p>
+    <w:p>
+      <w:pPr>
+        <w:spacing w:line="240" w:lineRule="auto"/>
+        <w:ind w:left="284"/>
+        <w:jc w:val="both"/>
+        <w:rPr>
+          <w:rFonts w:asciiTheme="majorHAnsi" w:hAnsiTheme="majorHAnsi" w:cstheme="majorHAnsi"/>
+          <w:sz w:val="24"/>
+          <w:szCs w:val="24"/>
+          <w:lang w:val="en-GB"/>
+        </w:rPr>
+      </w:pPr>
+      <w:r>
+        <w:rPr>
+          <w:rFonts w:asciiTheme="majorHAnsi" w:hAnsiTheme="majorHAnsi" w:cstheme="majorHAnsi"/>
+          <w:sz w:val="24"/>
+          <w:szCs w:val="24"/>
+          <w:lang w:val="en-GB"/>
+        </w:rPr>
+        <w:t>-</w:t>
+      </w:r>
+      <w:proofErr w:type="spellStart"/>
+      <w:r>
+        <w:rPr>
+          <w:rFonts w:asciiTheme="majorHAnsi" w:hAnsiTheme="majorHAnsi" w:cstheme="majorHAnsi"/>
+          <w:sz w:val="24"/>
+          <w:szCs w:val="24"/>
+          <w:lang w:val="en-GB"/>
+        </w:rPr>
+        <w:t>Zumbador</w:t>
+      </w:r>
+      <w:proofErr w:type="spellEnd"/>
+    </w:p>
+    <w:p>
+      <w:pPr>
+        <w:spacing w:line="240" w:lineRule="auto"/>
+        <w:ind w:left="284"/>
+        <w:jc w:val="both"/>
+        <w:rPr>
+          <w:rFonts w:asciiTheme="majorHAnsi" w:hAnsiTheme="majorHAnsi" w:cstheme="majorHAnsi"/>
+          <w:sz w:val="24"/>
+          <w:szCs w:val="24"/>
+          <w:lang w:val="en-GB"/>
+        </w:rPr>
+      </w:pPr>
+      <w:r>
+        <w:rPr>
+          <w:rFonts w:asciiTheme="majorHAnsi" w:hAnsiTheme="majorHAnsi" w:cstheme="majorHAnsi"/>
+          <w:sz w:val="24"/>
+          <w:szCs w:val="24"/>
+          <w:lang w:val="en-GB"/>
+        </w:rPr>
+        <w:t>-Led rojo</w:t>
+      </w:r>
+    </w:p>
+    <w:p>
+      <w:pPr>
+        <w:spacing w:line="240" w:lineRule="auto"/>
+        <w:ind w:left="284"/>
+        <w:jc w:val="both"/>
+        <w:rPr>
+          <w:rFonts w:asciiTheme="majorHAnsi" w:hAnsiTheme="majorHAnsi" w:cstheme="majorHAnsi"/>
+          <w:sz w:val="24"/>
+          <w:szCs w:val="24"/>
+          <w:lang w:val="en-GB"/>
+        </w:rPr>
+      </w:pPr>
+      <w:r>
+        <w:rPr>
+          <w:rFonts w:asciiTheme="majorHAnsi" w:hAnsiTheme="majorHAnsi" w:cstheme="majorHAnsi"/>
+          <w:sz w:val="24"/>
+          <w:szCs w:val="24"/>
+          <w:lang w:val="en-GB"/>
+        </w:rPr>
+        <w:t>-Panel LCD 1</w:t>
+      </w:r>
+      <w:r>
+        <w:rPr>
+          <w:rFonts w:asciiTheme="majorHAnsi" w:hAnsiTheme="majorHAnsi" w:cstheme="majorHAnsi"/>
+          <w:sz w:val="24"/>
+          <w:szCs w:val="24"/>
+          <w:lang w:val="en-GB"/>
+        </w:rPr>
+        <w:t>6x2</w:t>
+      </w:r>
+    </w:p>
+    <w:p>
+      <w:pPr>
+        <w:spacing w:line="240" w:lineRule="auto"/>
+        <w:ind w:left="284"/>
+        <w:jc w:val="both"/>
+        <w:rPr>
+          <w:rFonts w:asciiTheme="majorHAnsi" w:hAnsiTheme="majorHAnsi" w:cstheme="majorHAnsi"/>
+          <w:sz w:val="24"/>
+          <w:szCs w:val="24"/>
+          <w:lang w:val="en-GB"/>
+        </w:rPr>
+      </w:pPr>
+      <w:r>
+        <w:rPr>
+          <w:rFonts w:asciiTheme="majorHAnsi" w:hAnsiTheme="majorHAnsi" w:cstheme="majorHAnsi"/>
+          <w:sz w:val="24"/>
+          <w:szCs w:val="24"/>
+          <w:lang w:val="en-GB"/>
+        </w:rPr>
+        <w:drawing>
+          <wp:inline distT="0" distB="0" distL="0" distR="0" wp14:anchorId="2AA8F43A" wp14:editId="29B6125C">
+            <wp:extent cx="4270672" cy="3032760"/>
+            <wp:effectExtent l="0" t="0" r="0" b="0"/>
+            <wp:docPr id="470425497" name="Imagen 1"/>
+            <wp:cNvGraphicFramePr>
+              <a:graphicFrameLocks xmlns:a="http://schemas.openxmlformats.org/drawingml/2006/main" noChangeAspect="1"/>
+            </wp:cNvGraphicFramePr>
+            <a:graphic xmlns:a="http://schemas.openxmlformats.org/drawingml/2006/main">
+              <a:graphicData uri="http://schemas.openxmlformats.org/drawingml/2006/picture">
+                <pic:pic xmlns:pic="http://schemas.openxmlformats.org/drawingml/2006/picture">
+                  <pic:nvPicPr>
+                    <pic:cNvPr id="470425497" name=""/>
+                    <pic:cNvPicPr/>
+                  </pic:nvPicPr>
+                  <pic:blipFill>
+                    <a:blip r:embed="rId7"/>
+                    <a:stretch>
+                      <a:fillRect/>
+                    </a:stretch>
+                  </pic:blipFill>
+                  <pic:spPr>
+                    <a:xfrm>
+                      <a:off x="0" y="0"/>
+                      <a:ext cx="4276641" cy="3036999"/>
+                    </a:xfrm>
+                    <a:prstGeom prst="rect">
+                      <a:avLst/>
+                    </a:prstGeom>
+                  </pic:spPr>
+                </pic:pic>
+              </a:graphicData>
+            </a:graphic>
+          </wp:inline>
+        </w:drawing>
+      </w:r>
+    </w:p>
+    <w:p>
+      <w:pPr>
+        <w:spacing w:line="240" w:lineRule="auto"/>
+        <w:ind w:left="284"/>
+        <w:jc w:val="both"/>
+        <w:rPr>
+          <w:rFonts w:asciiTheme="majorHAnsi" w:hAnsiTheme="majorHAnsi" w:cstheme="majorHAnsi"/>
+          <w:sz w:val="24"/>
+          <w:szCs w:val="24"/>
+          <w:lang w:val="en-GB"/>
+        </w:rPr>
+      </w:pPr>
+    </w:p>
+    <w:p>
+      <w:pPr>
+        <w:spacing w:line="240" w:lineRule="auto"/>
+        <w:ind w:left="284"/>
+        <w:jc w:val="both"/>
+        <w:rPr>
+          <w:rFonts w:asciiTheme="majorHAnsi" w:hAnsiTheme="majorHAnsi" w:cstheme="majorHAnsi"/>
+          <w:sz w:val="24"/>
+          <w:szCs w:val="24"/>
+        </w:rPr>
+      </w:pPr>
+      <w:r>
+        <w:rPr>
+          <w:rFonts w:asciiTheme="majorHAnsi" w:hAnsiTheme="majorHAnsi" w:cstheme="majorHAnsi"/>
+          <w:sz w:val="24"/>
+          <w:szCs w:val="24"/>
+        </w:rPr>
+        <w:t>Hemos dispuesto los dos s</w:t>
+      </w:r>
+      <w:r>
+        <w:rPr>
+          <w:rFonts w:asciiTheme="majorHAnsi" w:hAnsiTheme="majorHAnsi" w:cstheme="majorHAnsi"/>
+          <w:sz w:val="24"/>
+          <w:szCs w:val="24"/>
+        </w:rPr>
+        <w:t xml:space="preserve">ensores de movimiento PIR uno al lado del otro por comodidad a la hora de simularlo, pero podrían colocarse en cualquier posición. </w:t>
+      </w:r>
+    </w:p>
+    <w:p>
+      <w:pPr>
+        <w:spacing w:line="240" w:lineRule="auto"/>
+        <w:ind w:left="284"/>
+        <w:jc w:val="both"/>
+        <w:rPr>
+          <w:rFonts w:asciiTheme="majorHAnsi" w:hAnsiTheme="majorHAnsi" w:cstheme="majorHAnsi"/>
+          <w:sz w:val="24"/>
+          <w:szCs w:val="24"/>
+        </w:rPr>
+      </w:pPr>
+      <w:r>
+        <w:rPr>
+          <w:rFonts w:asciiTheme="majorHAnsi" w:hAnsiTheme="majorHAnsi" w:cstheme="majorHAnsi"/>
+          <w:sz w:val="24"/>
+          <w:szCs w:val="24"/>
+        </w:rPr>
+        <w:t xml:space="preserve">Cuando uno de los dos sensores capta movimiento se activan simultáneamente </w:t>
+      </w:r>
+      <w:r>
+        <w:rPr>
+          <w:rFonts w:asciiTheme="majorHAnsi" w:hAnsiTheme="majorHAnsi" w:cstheme="majorHAnsi"/>
+          <w:sz w:val="24"/>
+          <w:szCs w:val="24"/>
+        </w:rPr>
+        <w:t xml:space="preserve">tanto el zumbador como el led rojo, estos son los que actúan como alarma. Esta “alarma” es igual para cualquiera de los dos sensores, lo que podría ser un problema a la hora del funcionamiento. Para lidiar con este problema disponemos de la pantalla LCD que actúa como menú, indicándonos la situación de cada una de los dos sensores, ya </w:t>
+      </w:r>
+      <w:proofErr w:type="gramStart"/>
+      <w:r>
+        <w:rPr>
+          <w:rFonts w:asciiTheme="majorHAnsi" w:hAnsiTheme="majorHAnsi" w:cstheme="majorHAnsi"/>
+          <w:sz w:val="24"/>
+          <w:szCs w:val="24"/>
+        </w:rPr>
+        <w:t>que</w:t>
+      </w:r>
+      <w:proofErr w:type="gramEnd"/>
+      <w:r>
+        <w:rPr>
+          <w:rFonts w:asciiTheme="majorHAnsi" w:hAnsiTheme="majorHAnsi" w:cstheme="majorHAnsi"/>
+          <w:sz w:val="24"/>
+          <w:szCs w:val="24"/>
+        </w:rPr>
+        <w:t xml:space="preserve"> aunque la alarma sea igual para los dos sensores, el LCD nos indica cual de los dos sensores es el que está captando el movimiento  </w:t>
+      </w:r>
+    </w:p>
+    <w:p>
+      <w:pPr>
+        <w:spacing w:line="240" w:lineRule="auto"/>
+        <w:ind w:left="284"/>
+        <w:jc w:val="both"/>
+        <w:rPr>
+          <w:rFonts w:asciiTheme="majorHAnsi" w:hAnsiTheme="majorHAnsi" w:cstheme="majorHAnsi"/>
+          <w:sz w:val="24"/>
+          <w:szCs w:val="24"/>
+        </w:rPr>
+      </w:pPr>
+      <w:r>
+        <w:rPr>
+          <w:rFonts w:asciiTheme="majorHAnsi" w:hAnsiTheme="majorHAnsi" w:cstheme="majorHAnsi"/>
+          <w:sz w:val="24"/>
+          <w:szCs w:val="24"/>
+        </w:rPr>
+        <w:t xml:space="preserve">El funcionamiento </w:t>
+      </w:r>
+      <w:proofErr w:type="gramStart"/>
+      <w:r>
+        <w:rPr>
+          <w:rFonts w:asciiTheme="majorHAnsi" w:hAnsiTheme="majorHAnsi" w:cstheme="majorHAnsi"/>
+          <w:sz w:val="24"/>
+          <w:szCs w:val="24"/>
+        </w:rPr>
+        <w:t>seria</w:t>
+      </w:r>
+      <w:proofErr w:type="gramEnd"/>
+      <w:r>
+        <w:rPr>
+          <w:rFonts w:asciiTheme="majorHAnsi" w:hAnsiTheme="majorHAnsi" w:cstheme="majorHAnsi"/>
+          <w:sz w:val="24"/>
+          <w:szCs w:val="24"/>
+        </w:rPr>
+        <w:t xml:space="preserve"> el mostrado en las siguientes imágenes, en las que mostramos el sistema cuando no hay movimiento, cuando esta en el sensor 1, y cuando esta en el sensor 2</w:t>
+      </w:r>
+    </w:p>
+    <w:p>
+      <w:pPr>
+        <w:spacing w:line="240" w:lineRule="auto"/>
+        <w:ind w:left="284"/>
+        <w:jc w:val="both"/>
+        <w:rPr>
+          <w:rFonts w:asciiTheme="majorHAnsi" w:hAnsiTheme="majorHAnsi" w:cstheme="majorHAnsi"/>
+          <w:sz w:val="24"/>
+          <w:szCs w:val="24"/>
+        </w:rPr>
+      </w:pPr>
+      <w:r>
+        <w:rPr>
+          <w:rFonts w:asciiTheme="majorHAnsi" w:hAnsiTheme="majorHAnsi" w:cstheme="majorHAnsi"/>
+          <w:sz w:val="24"/>
+          <w:szCs w:val="24"/>
+        </w:rPr>
+        <w:lastRenderedPageBreak/>
+        <w:drawing>
+          <wp:inline distT="0" distB="0" distL="0" distR="0" wp14:anchorId="0765C0C1" wp14:editId="2C80BBA9">
+            <wp:extent cx="3460464" cy="2613660"/>
+            <wp:effectExtent l="0" t="0" r="6985" b="0"/>
+            <wp:docPr id="606299205" name="Imagen 1"/>
+            <wp:cNvGraphicFramePr>
+              <a:graphicFrameLocks xmlns:a="http://schemas.openxmlformats.org/drawingml/2006/main" noChangeAspect="1"/>
+            </wp:cNvGraphicFramePr>
+            <a:graphic xmlns:a="http://schemas.openxmlformats.org/drawingml/2006/main">
+              <a:graphicData uri="http://schemas.openxmlformats.org/drawingml/2006/picture">
+                <pic:pic xmlns:pic="http://schemas.openxmlformats.org/drawingml/2006/picture">
+                  <pic:nvPicPr>
+                    <pic:cNvPr id="606299205" name=""/>
+                    <pic:cNvPicPr/>
+                  </pic:nvPicPr>
+                  <pic:blipFill>
+                    <a:blip r:embed="rId8"/>
+                    <a:stretch>
+                      <a:fillRect/>
+                    </a:stretch>
+                  </pic:blipFill>
+                  <pic:spPr>
+                    <a:xfrm>
+                      <a:off x="0" y="0"/>
+                      <a:ext cx="3467164" cy="2618720"/>
+                    </a:xfrm>
+                    <a:prstGeom prst="rect">
+                      <a:avLst/>
+                    </a:prstGeom>
+                  </pic:spPr>
+                </pic:pic>
+              </a:graphicData>
+            </a:graphic>
+          </wp:inline>
+        </w:drawing>
+      </w:r>
+    </w:p>
+    <w:p>
+      <w:pPr>
+        <w:spacing w:line="240" w:lineRule="auto"/>
+        <w:ind w:left="284"/>
+        <w:jc w:val="both"/>
+        <w:rPr>
+          <w:rFonts w:asciiTheme="majorHAnsi" w:hAnsiTheme="majorHAnsi" w:cstheme="majorHAnsi"/>
+          <w:sz w:val="24"/>
+          <w:szCs w:val="24"/>
+        </w:rPr>
+      </w:pPr>
+      <w:r>
+        <w:rPr>
+          <w:rFonts w:asciiTheme="majorHAnsi" w:hAnsiTheme="majorHAnsi" w:cstheme="majorHAnsi"/>
+          <w:sz w:val="24"/>
+          <w:szCs w:val="24"/>
+        </w:rPr>
+        <w:drawing>
+          <wp:inline distT="0" distB="0" distL="0" distR="0" wp14:anchorId="7AF8648E" wp14:editId="78B57BBB">
+            <wp:extent cx="3507366" cy="2804160"/>
+            <wp:effectExtent l="0" t="0" r="0" b="0"/>
+            <wp:docPr id="1702964301" name="Imagen 1"/>
+            <wp:cNvGraphicFramePr>
+              <a:graphicFrameLocks xmlns:a="http://schemas.openxmlformats.org/drawingml/2006/main" noChangeAspect="1"/>
+            </wp:cNvGraphicFramePr>
+            <a:graphic xmlns:a="http://schemas.openxmlformats.org/drawingml/2006/main">
+              <a:graphicData uri="http://schemas.openxmlformats.org/drawingml/2006/picture">
+                <pic:pic xmlns:pic="http://schemas.openxmlformats.org/drawingml/2006/picture">
+                  <pic:nvPicPr>
+                    <pic:cNvPr id="1702964301" name=""/>
+                    <pic:cNvPicPr/>
+                  </pic:nvPicPr>
+                  <pic:blipFill>
+                    <a:blip r:embed="rId9"/>
+                    <a:stretch>
+                      <a:fillRect/>
+                    </a:stretch>
+                  </pic:blipFill>
+                  <pic:spPr>
+                    <a:xfrm>
+                      <a:off x="0" y="0"/>
+                      <a:ext cx="3534446" cy="2825811"/>
+                    </a:xfrm>
+                    <a:prstGeom prst="rect">
+                      <a:avLst/>
+                    </a:prstGeom>
+                  </pic:spPr>
+                </pic:pic>
+              </a:graphicData>
+            </a:graphic>
+          </wp:inline>
+        </w:drawing>
+      </w:r>
+    </w:p>
+    <w:p>
+      <w:pPr>
+        <w:spacing w:line="240" w:lineRule="auto"/>
+        <w:ind w:left="284"/>
+        <w:jc w:val="both"/>
+        <w:rPr>
+          <w:rFonts w:asciiTheme="majorHAnsi" w:hAnsiTheme="majorHAnsi" w:cstheme="majorHAnsi"/>
+          <w:sz w:val="24"/>
+          <w:szCs w:val="24"/>
+        </w:rPr>
+      </w:pPr>
+      <w:r>
+        <w:rPr>
+          <w:rFonts w:asciiTheme="majorHAnsi" w:hAnsiTheme="majorHAnsi" w:cstheme="majorHAnsi"/>
+          <w:sz w:val="24"/>
+          <w:szCs w:val="24"/>
+        </w:rPr>
+        <w:drawing>
+          <wp:inline distT="0" distB="0" distL="0" distR="0" wp14:anchorId="1671604B" wp14:editId="364D59C6">
+            <wp:extent cx="3550188" cy="2834640"/>
+            <wp:effectExtent l="0" t="0" r="0" b="3810"/>
+            <wp:docPr id="227766796" name="Imagen 1"/>
+            <wp:cNvGraphicFramePr>
+              <a:graphicFrameLocks xmlns:a="http://schemas.openxmlformats.org/drawingml/2006/main" noChangeAspect="1"/>
+            </wp:cNvGraphicFramePr>
+            <a:graphic xmlns:a="http://schemas.openxmlformats.org/drawingml/2006/main">
+              <a:graphicData uri="http://schemas.openxmlformats.org/drawingml/2006/picture">
+                <pic:pic xmlns:pic="http://schemas.openxmlformats.org/drawingml/2006/picture">
+                  <pic:nvPicPr>
+                    <pic:cNvPr id="227766796" name=""/>
+                    <pic:cNvPicPr/>
+                  </pic:nvPicPr>
+                  <pic:blipFill>
+                    <a:blip r:embed="rId10"/>
+                    <a:stretch>
+                      <a:fillRect/>
+                    </a:stretch>
+                  </pic:blipFill>
+                  <pic:spPr>
+                    <a:xfrm>
+                      <a:off x="0" y="0"/>
+                      <a:ext cx="3562430" cy="2844414"/>
+                    </a:xfrm>
+                    <a:prstGeom prst="rect">
+                      <a:avLst/>
+                    </a:prstGeom>
+                  </pic:spPr>
+                </pic:pic>
+              </a:graphicData>
+            </a:graphic>
+          </wp:inline>
+        </w:drawing>
+      </w:r>
+    </w:p>
+    <w:p>
+      <w:pPr>
+        <w:spacing w:line="240" w:lineRule="auto"/>
+        <w:ind w:left="284"/>
         <w:jc w:val="both"/>
         <w:rPr>
           <w:rFonts w:asciiTheme="majorHAnsi" w:hAnsiTheme="majorHAnsi" w:cstheme="majorHAnsi"/>
@@ -884,6 +1677,7 @@
           <w:sz w:val="28"/>
           <w:szCs w:val="28"/>
         </w:rPr>
+        <w:lastRenderedPageBreak/>
         <w:t>Algoritmo del trabajo</w:t>
       </w:r>
     </w:p>
@@ -1052,7 +1846,7 @@
     </w:p>
     <w:p/>
     <w:sectPr>
-      <w:headerReference w:type="first" r:id="rId7"/>
+      <w:headerReference w:type="first" r:id="rId11"/>
       <w:pgSz w:w="11906" w:h="16838"/>
       <w:pgMar w:top="1417" w:right="1701" w:bottom="1417" w:left="1701" w:header="708" w:footer="708" w:gutter="0"/>
       <w:cols w:space="708"/>

</xml_diff>